<commit_message>
Avance pruebas de rendimiento -estudiante 1
</commit_message>
<xml_diff>
--- a/Docs/Observaciones-Lab 4.docx
+++ b/Docs/Observaciones-Lab 4.docx
@@ -590,12 +590,12 @@
         <w:tblLook w:val="04A0" w:firstRow="1" w:lastRow="0" w:firstColumn="1" w:lastColumn="0" w:noHBand="0" w:noVBand="1"/>
       </w:tblPr>
       <w:tblGrid>
-        <w:gridCol w:w="2022"/>
-        <w:gridCol w:w="2310"/>
-        <w:gridCol w:w="1445"/>
-        <w:gridCol w:w="1158"/>
-        <w:gridCol w:w="1195"/>
-        <w:gridCol w:w="1230"/>
+        <w:gridCol w:w="1867"/>
+        <w:gridCol w:w="1819"/>
+        <w:gridCol w:w="1559"/>
+        <w:gridCol w:w="1558"/>
+        <w:gridCol w:w="1299"/>
+        <w:gridCol w:w="1258"/>
       </w:tblGrid>
       <w:tr>
         <w:trPr>
@@ -640,7 +640,7 @@
         </w:tc>
         <w:tc>
           <w:tcPr>
-            <w:tcW w:w="0" w:type="auto"/>
+            <w:tcW w:w="1819" w:type="dxa"/>
             <w:tcBorders>
               <w:top w:val="single" w:sz="4" w:space="0" w:color="000000"/>
               <w:left w:val="nil"/>
@@ -677,7 +677,7 @@
         </w:tc>
         <w:tc>
           <w:tcPr>
-            <w:tcW w:w="0" w:type="auto"/>
+            <w:tcW w:w="1559" w:type="dxa"/>
             <w:tcBorders>
               <w:top w:val="single" w:sz="4" w:space="0" w:color="000000"/>
               <w:left w:val="nil"/>
@@ -712,7 +712,7 @@
         </w:tc>
         <w:tc>
           <w:tcPr>
-            <w:tcW w:w="0" w:type="auto"/>
+            <w:tcW w:w="1558" w:type="dxa"/>
             <w:tcBorders>
               <w:top w:val="single" w:sz="4" w:space="0" w:color="000000"/>
               <w:left w:val="nil"/>
@@ -853,7 +853,7 @@
         </w:tc>
         <w:tc>
           <w:tcPr>
-            <w:tcW w:w="0" w:type="auto"/>
+            <w:tcW w:w="1819" w:type="dxa"/>
             <w:tcBorders>
               <w:top w:val="nil"/>
               <w:left w:val="nil"/>
@@ -884,7 +884,7 @@
         </w:tc>
         <w:tc>
           <w:tcPr>
-            <w:tcW w:w="0" w:type="auto"/>
+            <w:tcW w:w="1559" w:type="dxa"/>
             <w:tcBorders>
               <w:top w:val="nil"/>
               <w:left w:val="nil"/>
@@ -914,7 +914,7 @@
         </w:tc>
         <w:tc>
           <w:tcPr>
-            <w:tcW w:w="0" w:type="auto"/>
+            <w:tcW w:w="1558" w:type="dxa"/>
             <w:tcBorders>
               <w:top w:val="nil"/>
               <w:left w:val="nil"/>
@@ -1047,7 +1047,7 @@
         </w:tc>
         <w:tc>
           <w:tcPr>
-            <w:tcW w:w="0" w:type="auto"/>
+            <w:tcW w:w="1819" w:type="dxa"/>
             <w:tcBorders>
               <w:top w:val="nil"/>
               <w:left w:val="nil"/>
@@ -1072,13 +1072,13 @@
                 <w:rFonts w:ascii="Dax-Regular" w:eastAsia="Times New Roman" w:hAnsi="Dax-Regular" w:cs="Calibri"/>
                 <w:color w:val="000000"/>
               </w:rPr>
-              <w:t>77</w:t>
-            </w:r>
-          </w:p>
-        </w:tc>
-        <w:tc>
-          <w:tcPr>
-            <w:tcW w:w="0" w:type="auto"/>
+              <w:t>13.815</w:t>
+            </w:r>
+          </w:p>
+        </w:tc>
+        <w:tc>
+          <w:tcPr>
+            <w:tcW w:w="1559" w:type="dxa"/>
             <w:tcBorders>
               <w:top w:val="nil"/>
               <w:left w:val="nil"/>
@@ -1102,13 +1102,13 @@
                 <w:rFonts w:ascii="Dax-Regular" w:eastAsia="Times New Roman" w:hAnsi="Dax-Regular" w:cs="Calibri"/>
                 <w:color w:val="000000"/>
               </w:rPr>
-              <w:t>62,5</w:t>
-            </w:r>
-          </w:p>
-        </w:tc>
-        <w:tc>
-          <w:tcPr>
-            <w:tcW w:w="0" w:type="auto"/>
+              <w:t>No fue posible  de calcular</w:t>
+            </w:r>
+          </w:p>
+        </w:tc>
+        <w:tc>
+          <w:tcPr>
+            <w:tcW w:w="1558" w:type="dxa"/>
             <w:tcBorders>
               <w:top w:val="nil"/>
               <w:left w:val="nil"/>
@@ -1132,7 +1132,7 @@
                 <w:rFonts w:ascii="Dax-Regular" w:eastAsia="Times New Roman" w:hAnsi="Dax-Regular" w:cs="Calibri"/>
                 <w:color w:val="000000"/>
               </w:rPr>
-              <w:t>46,875</w:t>
+              <w:t>4.057,29</w:t>
             </w:r>
           </w:p>
         </w:tc>
@@ -1162,7 +1162,7 @@
                 <w:rFonts w:ascii="Dax-Regular" w:eastAsia="Times New Roman" w:hAnsi="Dax-Regular" w:cs="Calibri"/>
                 <w:color w:val="000000"/>
               </w:rPr>
-              <w:t>26,04</w:t>
+              <w:t>18.000,00</w:t>
             </w:r>
           </w:p>
         </w:tc>
@@ -1192,7 +1192,7 @@
                 <w:rFonts w:ascii="Dax-Regular" w:eastAsia="Times New Roman" w:hAnsi="Dax-Regular" w:cs="Calibri"/>
                 <w:color w:val="000000"/>
               </w:rPr>
-              <w:t>31,25</w:t>
+              <w:t>2.369,80</w:t>
             </w:r>
           </w:p>
         </w:tc>
@@ -1255,12 +1255,12 @@
         <w:tblLook w:val="04A0" w:firstRow="1" w:lastRow="0" w:firstColumn="1" w:lastColumn="0" w:noHBand="0" w:noVBand="1"/>
       </w:tblPr>
       <w:tblGrid>
-        <w:gridCol w:w="1952"/>
-        <w:gridCol w:w="2372"/>
-        <w:gridCol w:w="1450"/>
-        <w:gridCol w:w="1226"/>
-        <w:gridCol w:w="1164"/>
-        <w:gridCol w:w="1196"/>
+        <w:gridCol w:w="1712"/>
+        <w:gridCol w:w="1833"/>
+        <w:gridCol w:w="1559"/>
+        <w:gridCol w:w="1645"/>
+        <w:gridCol w:w="1335"/>
+        <w:gridCol w:w="1276"/>
       </w:tblGrid>
       <w:tr>
         <w:trPr>
@@ -1305,7 +1305,7 @@
         </w:tc>
         <w:tc>
           <w:tcPr>
-            <w:tcW w:w="0" w:type="auto"/>
+            <w:tcW w:w="1833" w:type="dxa"/>
             <w:tcBorders>
               <w:top w:val="single" w:sz="4" w:space="0" w:color="000000"/>
               <w:left w:val="nil"/>
@@ -1342,7 +1342,7 @@
         </w:tc>
         <w:tc>
           <w:tcPr>
-            <w:tcW w:w="0" w:type="auto"/>
+            <w:tcW w:w="1559" w:type="dxa"/>
             <w:tcBorders>
               <w:top w:val="single" w:sz="4" w:space="0" w:color="000000"/>
               <w:left w:val="nil"/>
@@ -1377,7 +1377,7 @@
         </w:tc>
         <w:tc>
           <w:tcPr>
-            <w:tcW w:w="0" w:type="auto"/>
+            <w:tcW w:w="1645" w:type="dxa"/>
             <w:tcBorders>
               <w:top w:val="single" w:sz="4" w:space="0" w:color="000000"/>
               <w:left w:val="nil"/>
@@ -1518,7 +1518,7 @@
         </w:tc>
         <w:tc>
           <w:tcPr>
-            <w:tcW w:w="0" w:type="auto"/>
+            <w:tcW w:w="1833" w:type="dxa"/>
             <w:tcBorders>
               <w:top w:val="nil"/>
               <w:left w:val="nil"/>
@@ -1549,7 +1549,7 @@
         </w:tc>
         <w:tc>
           <w:tcPr>
-            <w:tcW w:w="0" w:type="auto"/>
+            <w:tcW w:w="1559" w:type="dxa"/>
             <w:tcBorders>
               <w:top w:val="nil"/>
               <w:left w:val="nil"/>
@@ -1579,7 +1579,7 @@
         </w:tc>
         <w:tc>
           <w:tcPr>
-            <w:tcW w:w="0" w:type="auto"/>
+            <w:tcW w:w="1645" w:type="dxa"/>
             <w:tcBorders>
               <w:top w:val="nil"/>
               <w:left w:val="nil"/>
@@ -1734,7 +1734,7 @@
         </w:tc>
         <w:tc>
           <w:tcPr>
-            <w:tcW w:w="0" w:type="auto"/>
+            <w:tcW w:w="1833" w:type="dxa"/>
             <w:tcBorders>
               <w:top w:val="nil"/>
               <w:left w:val="nil"/>
@@ -1759,13 +1759,13 @@
                 <w:rFonts w:ascii="Dax-Regular" w:eastAsia="Times New Roman" w:hAnsi="Dax-Regular" w:cs="Calibri"/>
                 <w:color w:val="000000"/>
               </w:rPr>
-              <w:t>77</w:t>
-            </w:r>
-          </w:p>
-        </w:tc>
-        <w:tc>
-          <w:tcPr>
-            <w:tcW w:w="0" w:type="auto"/>
+              <w:t>13.815</w:t>
+            </w:r>
+          </w:p>
+        </w:tc>
+        <w:tc>
+          <w:tcPr>
+            <w:tcW w:w="1559" w:type="dxa"/>
             <w:tcBorders>
               <w:top w:val="nil"/>
               <w:left w:val="nil"/>
@@ -1789,13 +1789,13 @@
                 <w:rFonts w:ascii="Dax-Regular" w:eastAsia="Times New Roman" w:hAnsi="Dax-Regular" w:cs="Calibri"/>
                 <w:color w:val="000000"/>
               </w:rPr>
-              <w:t>88,54</w:t>
-            </w:r>
-          </w:p>
-        </w:tc>
-        <w:tc>
-          <w:tcPr>
-            <w:tcW w:w="0" w:type="auto"/>
+              <w:t>No fue posible de calcular</w:t>
+            </w:r>
+          </w:p>
+        </w:tc>
+        <w:tc>
+          <w:tcPr>
+            <w:tcW w:w="1645" w:type="dxa"/>
             <w:tcBorders>
               <w:top w:val="nil"/>
               <w:left w:val="nil"/>
@@ -1819,7 +1819,7 @@
                 <w:rFonts w:ascii="Dax-Regular" w:eastAsia="Times New Roman" w:hAnsi="Dax-Regular" w:cs="Calibri"/>
                 <w:color w:val="000000"/>
               </w:rPr>
-              <w:t>46,875</w:t>
+              <w:t>No fue posible de calcular</w:t>
             </w:r>
           </w:p>
         </w:tc>
@@ -1849,7 +1849,7 @@
                 <w:rFonts w:ascii="Dax-Regular" w:eastAsia="Times New Roman" w:hAnsi="Dax-Regular" w:cs="Calibri"/>
                 <w:color w:val="000000"/>
               </w:rPr>
-              <w:t>41,67</w:t>
+              <w:t>176.170,00</w:t>
             </w:r>
           </w:p>
         </w:tc>
@@ -1879,7 +1879,7 @@
                 <w:rFonts w:ascii="Dax-Regular" w:eastAsia="Times New Roman" w:hAnsi="Dax-Regular" w:cs="Calibri"/>
                 <w:color w:val="000000"/>
               </w:rPr>
-              <w:t>36,46</w:t>
+              <w:t>34.453,13</w:t>
             </w:r>
           </w:p>
         </w:tc>
@@ -2080,35 +2080,38 @@
               <w:cnfStyle w:val="000000100000" w:firstRow="0" w:lastRow="0" w:firstColumn="0" w:lastColumn="0" w:oddVBand="0" w:evenVBand="0" w:oddHBand="1" w:evenHBand="0" w:firstRowFirstColumn="0" w:firstRowLastColumn="0" w:lastRowFirstColumn="0" w:lastRowLastColumn="0"/>
               <w:rPr>
                 <w:rFonts w:ascii="Dax-Regular" w:hAnsi="Dax-Regular"/>
-                <w:b/>
-                <w:bCs/>
-                <w:lang w:val="es-419"/>
-              </w:rPr>
-            </w:pPr>
-            <w:r>
-              <w:rPr>
-                <w:rFonts w:ascii="Dax-Regular" w:hAnsi="Dax-Regular"/>
-                <w:b/>
-                <w:bCs/>
-                <w:lang w:val="es-419"/>
-              </w:rPr>
-              <w:t>Mejor eficiencia</w:t>
-            </w:r>
-          </w:p>
-        </w:tc>
-        <w:tc>
-          <w:tcPr>
-            <w:tcW w:w="0" w:type="auto"/>
-          </w:tcPr>
-          <w:p>
-            <w:pPr>
-              <w:jc w:val="both"/>
+                <w:lang w:val="es-419"/>
+              </w:rPr>
+            </w:pPr>
+            <w:r>
+              <w:rPr>
+                <w:rFonts w:ascii="Dax-Regular" w:hAnsi="Dax-Regular"/>
+                <w:lang w:val="es-419"/>
+              </w:rPr>
+              <w:t>2.015,63</w:t>
+            </w:r>
+          </w:p>
+        </w:tc>
+        <w:tc>
+          <w:tcPr>
+            <w:tcW w:w="0" w:type="auto"/>
+          </w:tcPr>
+          <w:p>
+            <w:pPr>
+              <w:jc w:val="center"/>
               <w:cnfStyle w:val="000000100000" w:firstRow="0" w:lastRow="0" w:firstColumn="0" w:lastColumn="0" w:oddVBand="0" w:evenVBand="0" w:oddHBand="1" w:evenHBand="0" w:firstRowFirstColumn="0" w:firstRowLastColumn="0" w:lastRowFirstColumn="0" w:lastRowLastColumn="0"/>
               <w:rPr>
                 <w:rFonts w:ascii="Dax-Regular" w:hAnsi="Dax-Regular"/>
                 <w:lang w:val="es-419"/>
               </w:rPr>
             </w:pPr>
+            <w:r>
+              <w:rPr>
+                <w:rFonts w:ascii="Dax-Regular" w:eastAsia="Times New Roman" w:hAnsi="Dax-Regular" w:cs="Calibri"/>
+                <w:color w:val="000000"/>
+              </w:rPr>
+              <w:t>16.750,00</w:t>
+            </w:r>
           </w:p>
         </w:tc>
       </w:tr>
@@ -2159,35 +2162,38 @@
               <w:cnfStyle w:val="000000000000" w:firstRow="0" w:lastRow="0" w:firstColumn="0" w:lastColumn="0" w:oddVBand="0" w:evenVBand="0" w:oddHBand="0" w:evenHBand="0" w:firstRowFirstColumn="0" w:firstRowLastColumn="0" w:lastRowFirstColumn="0" w:lastRowLastColumn="0"/>
               <w:rPr>
                 <w:rFonts w:ascii="Dax-Regular" w:hAnsi="Dax-Regular"/>
-                <w:b/>
-                <w:bCs/>
-                <w:lang w:val="es-419"/>
-              </w:rPr>
-            </w:pPr>
-            <w:r>
-              <w:rPr>
-                <w:rFonts w:ascii="Dax-Regular" w:hAnsi="Dax-Regular"/>
-                <w:b/>
-                <w:bCs/>
-                <w:lang w:val="es-419"/>
-              </w:rPr>
-              <w:t>Mejor eficiencia</w:t>
-            </w:r>
-          </w:p>
-        </w:tc>
-        <w:tc>
-          <w:tcPr>
-            <w:tcW w:w="0" w:type="auto"/>
-          </w:tcPr>
-          <w:p>
-            <w:pPr>
-              <w:jc w:val="both"/>
+                <w:lang w:val="es-419"/>
+              </w:rPr>
+            </w:pPr>
+            <w:r>
+              <w:rPr>
+                <w:rFonts w:ascii="Dax-Regular" w:hAnsi="Dax-Regular"/>
+                <w:lang w:val="es-419"/>
+              </w:rPr>
+              <w:t>140,63</w:t>
+            </w:r>
+          </w:p>
+        </w:tc>
+        <w:tc>
+          <w:tcPr>
+            <w:tcW w:w="0" w:type="auto"/>
+          </w:tcPr>
+          <w:p>
+            <w:pPr>
+              <w:jc w:val="center"/>
               <w:cnfStyle w:val="000000000000" w:firstRow="0" w:lastRow="0" w:firstColumn="0" w:lastColumn="0" w:oddVBand="0" w:evenVBand="0" w:oddHBand="0" w:evenHBand="0" w:firstRowFirstColumn="0" w:firstRowLastColumn="0" w:lastRowFirstColumn="0" w:lastRowLastColumn="0"/>
               <w:rPr>
                 <w:rFonts w:ascii="Dax-Regular" w:hAnsi="Dax-Regular"/>
                 <w:lang w:val="es-419"/>
               </w:rPr>
             </w:pPr>
+            <w:r>
+              <w:rPr>
+                <w:rFonts w:ascii="Dax-Regular" w:eastAsia="Times New Roman" w:hAnsi="Dax-Regular" w:cs="Calibri"/>
+                <w:color w:val="000000"/>
+              </w:rPr>
+              <w:t>8.022,92</w:t>
+            </w:r>
           </w:p>
         </w:tc>
       </w:tr>
@@ -2235,19 +2241,15 @@
               <w:cnfStyle w:val="000000100000" w:firstRow="0" w:lastRow="0" w:firstColumn="0" w:lastColumn="0" w:oddVBand="0" w:evenVBand="0" w:oddHBand="1" w:evenHBand="0" w:firstRowFirstColumn="0" w:firstRowLastColumn="0" w:lastRowFirstColumn="0" w:lastRowLastColumn="0"/>
               <w:rPr>
                 <w:rFonts w:ascii="Dax-Regular" w:hAnsi="Dax-Regular"/>
-                <w:b/>
-                <w:bCs/>
-                <w:lang w:val="es-419"/>
-              </w:rPr>
-            </w:pPr>
-            <w:r>
-              <w:rPr>
-                <w:rFonts w:ascii="Dax-Regular" w:hAnsi="Dax-Regular"/>
-                <w:b/>
-                <w:bCs/>
-                <w:lang w:val="es-419"/>
-              </w:rPr>
-              <w:t>Mejor eficiencia</w:t>
+                <w:lang w:val="es-419"/>
+              </w:rPr>
+            </w:pPr>
+            <w:r>
+              <w:rPr>
+                <w:rFonts w:ascii="Dax-Regular" w:hAnsi="Dax-Regular"/>
+                <w:lang w:val="es-419"/>
+              </w:rPr>
+              <w:t>104,17</w:t>
             </w:r>
           </w:p>
         </w:tc>
@@ -2258,13 +2260,20 @@
           <w:p>
             <w:pPr>
               <w:keepNext/>
-              <w:jc w:val="both"/>
+              <w:jc w:val="center"/>
               <w:cnfStyle w:val="000000100000" w:firstRow="0" w:lastRow="0" w:firstColumn="0" w:lastColumn="0" w:oddVBand="0" w:evenVBand="0" w:oddHBand="1" w:evenHBand="0" w:firstRowFirstColumn="0" w:firstRowLastColumn="0" w:lastRowFirstColumn="0" w:lastRowLastColumn="0"/>
               <w:rPr>
                 <w:rFonts w:ascii="Dax-Regular" w:hAnsi="Dax-Regular"/>
                 <w:lang w:val="es-419"/>
               </w:rPr>
             </w:pPr>
+            <w:r>
+              <w:rPr>
+                <w:rFonts w:ascii="Dax-Regular" w:hAnsi="Dax-Regular"/>
+                <w:lang w:val="es-419"/>
+              </w:rPr>
+              <w:t>177,09</w:t>
+            </w:r>
           </w:p>
         </w:tc>
       </w:tr>
@@ -2312,19 +2321,15 @@
               <w:cnfStyle w:val="000000000000" w:firstRow="0" w:lastRow="0" w:firstColumn="0" w:lastColumn="0" w:oddVBand="0" w:evenVBand="0" w:oddHBand="0" w:evenHBand="0" w:firstRowFirstColumn="0" w:firstRowLastColumn="0" w:lastRowFirstColumn="0" w:lastRowLastColumn="0"/>
               <w:rPr>
                 <w:rFonts w:ascii="Dax-Regular" w:hAnsi="Dax-Regular"/>
-                <w:b/>
-                <w:bCs/>
-                <w:lang w:val="es-419"/>
-              </w:rPr>
-            </w:pPr>
-            <w:r>
-              <w:rPr>
-                <w:rFonts w:ascii="Dax-Regular" w:hAnsi="Dax-Regular"/>
-                <w:b/>
-                <w:bCs/>
-                <w:lang w:val="es-419"/>
-              </w:rPr>
-              <w:t>Mejor eficiencia</w:t>
+                <w:lang w:val="es-419"/>
+              </w:rPr>
+            </w:pPr>
+            <w:r>
+              <w:rPr>
+                <w:rFonts w:ascii="Dax-Regular" w:hAnsi="Dax-Regular"/>
+                <w:lang w:val="es-419"/>
+              </w:rPr>
+              <w:t>145,83</w:t>
             </w:r>
           </w:p>
         </w:tc>
@@ -2335,13 +2340,20 @@
           <w:p>
             <w:pPr>
               <w:keepNext/>
-              <w:jc w:val="both"/>
+              <w:jc w:val="center"/>
               <w:cnfStyle w:val="000000000000" w:firstRow="0" w:lastRow="0" w:firstColumn="0" w:lastColumn="0" w:oddVBand="0" w:evenVBand="0" w:oddHBand="0" w:evenHBand="0" w:firstRowFirstColumn="0" w:firstRowLastColumn="0" w:lastRowFirstColumn="0" w:lastRowLastColumn="0"/>
               <w:rPr>
                 <w:rFonts w:ascii="Dax-Regular" w:hAnsi="Dax-Regular"/>
                 <w:lang w:val="es-419"/>
               </w:rPr>
             </w:pPr>
+            <w:r>
+              <w:rPr>
+                <w:rFonts w:ascii="Dax-Regular" w:eastAsia="Times New Roman" w:hAnsi="Dax-Regular" w:cs="Calibri"/>
+                <w:color w:val="000000"/>
+              </w:rPr>
+              <w:t>770,84</w:t>
+            </w:r>
           </w:p>
         </w:tc>
       </w:tr>
@@ -2853,6 +2865,7 @@
                 <w:rFonts w:ascii="Dax-Regular" w:eastAsia="Times New Roman" w:hAnsi="Dax-Regular" w:cs="Calibri"/>
                 <w:color w:val="000000"/>
               </w:rPr>
+              <w:lastRenderedPageBreak/>
               <w:t>10.00%</w:t>
             </w:r>
           </w:p>
@@ -3076,7 +3089,6 @@
                 <w:color w:val="000000"/>
                 <w:lang w:val="es-419"/>
               </w:rPr>
-              <w:lastRenderedPageBreak/>
               <w:t>Porcentaje de la muestra [pct]</w:t>
             </w:r>
           </w:p>
@@ -4077,11 +4089,8 @@
     <w:p>
       <w:pPr>
         <w:pStyle w:val="Prrafodelista"/>
-        <w:numPr>
-          <w:ilvl w:val="0"/>
-          <w:numId w:val="7"/>
-        </w:numPr>
         <w:spacing w:after="0"/>
+        <w:ind w:left="360"/>
         <w:jc w:val="both"/>
         <w:rPr>
           <w:lang w:val="es-419"/>
@@ -4090,9 +4099,18 @@
       <w:r>
         <w:rPr>
           <w:rFonts w:ascii="Dax-Regular" w:hAnsi="Dax-Regular"/>
-          <w:lang w:val="es-419"/>
-        </w:rPr>
-        <w:t>¿Existe alguna diferencia entre los resultados obtenidos al ejecutar las pruebas en diferentes máquinas?</w:t>
+          <w:b/>
+          <w:bCs/>
+          <w:lang w:val="es-419"/>
+        </w:rPr>
+        <w:t xml:space="preserve">R/ </w:t>
+      </w:r>
+      <w:r>
+        <w:rPr>
+          <w:rFonts w:ascii="Dax-Regular" w:hAnsi="Dax-Regular"/>
+          <w:lang w:val="es-419"/>
+        </w:rPr>
+        <w:t>Sí. Teóricamente el algoritmo Insertion Sort es el que peor complejidad tiene y Merge Sort el que mejor complejidad tiene, según las pruebas realizadas se logra comprobar esta efectividad.</w:t>
       </w:r>
     </w:p>
     <w:p>
@@ -4113,14 +4131,27 @@
           <w:rFonts w:ascii="Dax-Regular" w:hAnsi="Dax-Regular"/>
           <w:lang w:val="es-419"/>
         </w:rPr>
-        <w:t>De existir diferencias, ¿</w:t>
-      </w:r>
+        <w:t>¿Existe alguna diferencia entre los resultados obtenidos al ejecutar las pruebas en diferentes máquinas?</w:t>
+      </w:r>
+    </w:p>
+    <w:p>
+      <w:pPr>
+        <w:pStyle w:val="Prrafodelista"/>
+        <w:spacing w:after="0"/>
+        <w:ind w:left="360"/>
+        <w:jc w:val="both"/>
+        <w:rPr>
+          <w:lang w:val="es-419"/>
+        </w:rPr>
+      </w:pPr>
       <w:r>
         <w:rPr>
           <w:rFonts w:ascii="Dax-Regular" w:hAnsi="Dax-Regular"/>
-          <w:lang w:val="es-419"/>
-        </w:rPr>
-        <w:t>a qué creen que se deben?</w:t>
+          <w:b/>
+          <w:bCs/>
+          <w:lang w:val="es-419"/>
+        </w:rPr>
+        <w:t xml:space="preserve">R/ </w:t>
       </w:r>
     </w:p>
     <w:p>
@@ -4141,7 +4172,36 @@
           <w:rFonts w:ascii="Dax-Regular" w:hAnsi="Dax-Regular"/>
           <w:lang w:val="es-419"/>
         </w:rPr>
-        <w:t>¿Cuál Estructura de Datos funciona mejor si solo se tiene en cuenta los tiempos de ejecución de los algoritmos?</w:t>
+        <w:t>De existir diferencias, ¿</w:t>
+      </w:r>
+      <w:r>
+        <w:rPr>
+          <w:rFonts w:ascii="Dax-Regular" w:hAnsi="Dax-Regular"/>
+          <w:lang w:val="es-419"/>
+        </w:rPr>
+        <w:t>a qué creen que se deben?</w:t>
+      </w:r>
+    </w:p>
+    <w:p>
+      <w:pPr>
+        <w:pStyle w:val="Prrafodelista"/>
+        <w:spacing w:after="0"/>
+        <w:ind w:left="360"/>
+        <w:jc w:val="both"/>
+        <w:rPr>
+          <w:b/>
+          <w:bCs/>
+          <w:lang w:val="es-419"/>
+        </w:rPr>
+      </w:pPr>
+      <w:r>
+        <w:rPr>
+          <w:rFonts w:ascii="Dax-Regular" w:hAnsi="Dax-Regular"/>
+          <w:b/>
+          <w:bCs/>
+          <w:lang w:val="es-419"/>
+        </w:rPr>
+        <w:t>R/</w:t>
       </w:r>
     </w:p>
     <w:p>
@@ -4162,6 +4222,70 @@
           <w:rFonts w:ascii="Dax-Regular" w:hAnsi="Dax-Regular"/>
           <w:lang w:val="es-419"/>
         </w:rPr>
+        <w:t>¿Cuál Estructura de Datos funciona mejor si solo se tiene en cuenta los tiempos de ejecución de los algoritmos?</w:t>
+      </w:r>
+    </w:p>
+    <w:p>
+      <w:pPr>
+        <w:pStyle w:val="Prrafodelista"/>
+        <w:spacing w:after="0"/>
+        <w:ind w:left="360"/>
+        <w:jc w:val="both"/>
+        <w:rPr>
+          <w:lang w:val="es-419"/>
+        </w:rPr>
+      </w:pPr>
+      <w:r>
+        <w:rPr>
+          <w:rFonts w:ascii="Dax-Regular" w:hAnsi="Dax-Regular"/>
+          <w:b/>
+          <w:bCs/>
+          <w:lang w:val="es-419"/>
+        </w:rPr>
+        <w:t xml:space="preserve">R/ </w:t>
+      </w:r>
+      <w:r>
+        <w:rPr>
+          <w:rFonts w:ascii="Dax-Regular" w:hAnsi="Dax-Regular"/>
+          <w:lang w:val="es-419"/>
+        </w:rPr>
+        <w:t xml:space="preserve">La mejor estructura de Datos según los tiempos de ejecución es: </w:t>
+      </w:r>
+      <w:r>
+        <w:rPr>
+          <w:rFonts w:ascii="Dax-Regular" w:hAnsi="Dax-Regular"/>
+          <w:b/>
+          <w:bCs/>
+          <w:lang w:val="es-419"/>
+        </w:rPr>
+        <w:t xml:space="preserve">Merge Sort, </w:t>
+      </w:r>
+      <w:r>
+        <w:rPr>
+          <w:rFonts w:ascii="Dax-Regular" w:hAnsi="Dax-Regular"/>
+          <w:lang w:val="es-419"/>
+        </w:rPr>
+        <w:t>ya que tomó la menor cantidad de tiempo en ambas pruebas.</w:t>
+      </w:r>
+    </w:p>
+    <w:p>
+      <w:pPr>
+        <w:pStyle w:val="Prrafodelista"/>
+        <w:numPr>
+          <w:ilvl w:val="0"/>
+          <w:numId w:val="7"/>
+        </w:numPr>
+        <w:spacing w:after="0"/>
+        <w:jc w:val="both"/>
+        <w:rPr>
+          <w:lang w:val="es-419"/>
+        </w:rPr>
+      </w:pPr>
+      <w:r>
+        <w:rPr>
+          <w:rFonts w:ascii="Dax-Regular" w:hAnsi="Dax-Regular"/>
+          <w:lang w:val="es-419"/>
+        </w:rPr>
         <w:t>Teniendo en cuenta l</w:t>
       </w:r>
       <w:r>
@@ -4219,6 +4343,206 @@
           <w:lang w:val="es-419"/>
         </w:rPr>
         <w:t>.</w:t>
+      </w:r>
+    </w:p>
+    <w:p>
+      <w:pPr>
+        <w:pStyle w:val="Prrafodelista"/>
+        <w:spacing w:after="0"/>
+        <w:ind w:left="360"/>
+        <w:jc w:val="both"/>
+        <w:rPr>
+          <w:rFonts w:ascii="Dax-Regular" w:hAnsi="Dax-Regular"/>
+          <w:lang w:val="es-419"/>
+        </w:rPr>
+      </w:pPr>
+      <w:r>
+        <w:rPr>
+          <w:rFonts w:ascii="Dax-Regular" w:hAnsi="Dax-Regular"/>
+          <w:b/>
+          <w:bCs/>
+          <w:lang w:val="es-419"/>
+        </w:rPr>
+        <w:t>R</w:t>
+      </w:r>
+      <w:proofErr w:type="gramStart"/>
+      <w:r>
+        <w:rPr>
+          <w:rFonts w:ascii="Dax-Regular" w:hAnsi="Dax-Regular"/>
+          <w:b/>
+          <w:bCs/>
+          <w:lang w:val="es-419"/>
+        </w:rPr>
+        <w:t xml:space="preserve">/  </w:t>
+      </w:r>
+      <w:r>
+        <w:rPr>
+          <w:rFonts w:ascii="Dax-Regular" w:hAnsi="Dax-Regular"/>
+          <w:b/>
+          <w:bCs/>
+          <w:lang w:val="es-419"/>
+        </w:rPr>
+        <w:t>Top</w:t>
+      </w:r>
+      <w:proofErr w:type="gramEnd"/>
+      <w:r>
+        <w:rPr>
+          <w:rFonts w:ascii="Dax-Regular" w:hAnsi="Dax-Regular"/>
+          <w:b/>
+          <w:bCs/>
+          <w:lang w:val="es-419"/>
+        </w:rPr>
+        <w:t xml:space="preserve"> </w:t>
+      </w:r>
+      <w:r>
+        <w:rPr>
+          <w:rFonts w:ascii="Dax-Regular" w:hAnsi="Dax-Regular"/>
+          <w:b/>
+          <w:bCs/>
+          <w:lang w:val="es-419"/>
+        </w:rPr>
+        <w:t xml:space="preserve">1: </w:t>
+      </w:r>
+      <w:r>
+        <w:rPr>
+          <w:rFonts w:ascii="Dax-Regular" w:hAnsi="Dax-Regular"/>
+          <w:lang w:val="es-419"/>
+        </w:rPr>
+        <w:t>Merge Sort (</w:t>
+      </w:r>
+      <w:r>
+        <w:rPr>
+          <w:rFonts w:ascii="Dax-Regular" w:hAnsi="Dax-Regular"/>
+          <w:u w:val="single"/>
+          <w:lang w:val="es-419"/>
+        </w:rPr>
+        <w:t>Mejor</w:t>
+      </w:r>
+      <w:r>
+        <w:rPr>
+          <w:rFonts w:ascii="Dax-Regular" w:hAnsi="Dax-Regular"/>
+          <w:lang w:val="es-419"/>
+        </w:rPr>
+        <w:t xml:space="preserve"> opción en el peor caso y/o mejor caso)</w:t>
+      </w:r>
+    </w:p>
+    <w:p>
+      <w:pPr>
+        <w:pStyle w:val="Prrafodelista"/>
+        <w:spacing w:after="0"/>
+        <w:ind w:left="360"/>
+        <w:jc w:val="both"/>
+        <w:rPr>
+          <w:lang w:val="es-419"/>
+        </w:rPr>
+      </w:pPr>
+      <w:r>
+        <w:rPr>
+          <w:rFonts w:ascii="Dax-Regular" w:hAnsi="Dax-Regular"/>
+          <w:b/>
+          <w:bCs/>
+          <w:lang w:val="es-419"/>
+        </w:rPr>
+        <w:tab/>
+        <w:t>Top 2:</w:t>
+      </w:r>
+      <w:r>
+        <w:rPr>
+          <w:lang w:val="es-419"/>
+        </w:rPr>
+        <w:t xml:space="preserve"> Shell Sort</w:t>
+      </w:r>
+    </w:p>
+    <w:p>
+      <w:pPr>
+        <w:pStyle w:val="Prrafodelista"/>
+        <w:spacing w:after="0"/>
+        <w:ind w:left="360"/>
+        <w:jc w:val="both"/>
+        <w:rPr>
+          <w:lang w:val="es-419"/>
+        </w:rPr>
+      </w:pPr>
+      <w:r>
+        <w:rPr>
+          <w:rFonts w:ascii="Dax-Regular" w:hAnsi="Dax-Regular"/>
+          <w:b/>
+          <w:bCs/>
+          <w:lang w:val="es-419"/>
+        </w:rPr>
+        <w:tab/>
+      </w:r>
+      <w:r>
+        <w:rPr>
+          <w:rFonts w:ascii="Dax-Regular" w:hAnsi="Dax-Regular"/>
+          <w:b/>
+          <w:bCs/>
+          <w:lang w:val="es-419"/>
+        </w:rPr>
+        <w:t xml:space="preserve">Top 3: </w:t>
+      </w:r>
+      <w:r>
+        <w:rPr>
+          <w:rFonts w:ascii="Dax-Regular" w:hAnsi="Dax-Regular"/>
+          <w:lang w:val="es-419"/>
+        </w:rPr>
+        <w:t>Quick Sort</w:t>
+      </w:r>
+    </w:p>
+    <w:p>
+      <w:pPr>
+        <w:pStyle w:val="Prrafodelista"/>
+        <w:spacing w:after="0"/>
+        <w:ind w:left="360"/>
+        <w:jc w:val="both"/>
+        <w:rPr>
+          <w:lang w:val="es-419"/>
+        </w:rPr>
+      </w:pPr>
+      <w:r>
+        <w:rPr>
+          <w:rFonts w:ascii="Dax-Regular" w:hAnsi="Dax-Regular"/>
+          <w:b/>
+          <w:bCs/>
+          <w:lang w:val="es-419"/>
+        </w:rPr>
+        <w:tab/>
+        <w:t>Top 4:</w:t>
+      </w:r>
+      <w:r>
+        <w:rPr>
+          <w:lang w:val="es-419"/>
+        </w:rPr>
+        <w:t xml:space="preserve"> </w:t>
+      </w:r>
+      <w:r>
+        <w:rPr>
+          <w:rFonts w:ascii="Dax-Regular" w:hAnsi="Dax-Regular"/>
+          <w:lang w:val="es-419"/>
+        </w:rPr>
+        <w:t>Insertion Sort</w:t>
+      </w:r>
+      <w:r>
+        <w:rPr>
+          <w:rFonts w:ascii="Dax-Regular" w:hAnsi="Dax-Regular"/>
+          <w:lang w:val="es-419"/>
+        </w:rPr>
+        <w:t xml:space="preserve"> (</w:t>
+      </w:r>
+      <w:r>
+        <w:rPr>
+          <w:rFonts w:ascii="Dax-Regular" w:hAnsi="Dax-Regular"/>
+          <w:u w:val="single"/>
+          <w:lang w:val="es-419"/>
+        </w:rPr>
+        <w:t>Peor</w:t>
+      </w:r>
+      <w:r>
+        <w:rPr>
+          <w:rFonts w:ascii="Dax-Regular" w:hAnsi="Dax-Regular"/>
+          <w:lang w:val="es-419"/>
+        </w:rPr>
+        <w:t xml:space="preserve"> opción en el peor caso y/0 mejor caso)</w:t>
       </w:r>
     </w:p>
     <w:p>

</xml_diff>